<commit_message>
links added to documentation
</commit_message>
<xml_diff>
--- a/documentation game.docx
+++ b/documentation game.docx
@@ -4,6 +4,47 @@
   <w:body>
     <w:p>
       <w:pPr>
+        <w:rPr>
+          <w:sz w:val="24"/>
+          <w:szCs w:val="24"/>
+        </w:rPr>
+      </w:pPr>
+      <w:r>
+        <w:rPr>
+          <w:b/>
+          <w:bCs/>
+          <w:sz w:val="24"/>
+          <w:szCs w:val="24"/>
+        </w:rPr>
+        <w:t xml:space="preserve">Student: </w:t>
+      </w:r>
+      <w:r>
+        <w:rPr>
+          <w:sz w:val="24"/>
+          <w:szCs w:val="24"/>
+        </w:rPr>
+        <w:t>Aluizio Diniz Neto</w:t>
+      </w:r>
+      <w:r>
+        <w:rPr>
+          <w:b/>
+          <w:bCs/>
+          <w:sz w:val="24"/>
+          <w:szCs w:val="24"/>
+        </w:rPr>
+        <w:br/>
+        <w:t xml:space="preserve">Number: </w:t>
+      </w:r>
+      <w:r>
+        <w:rPr>
+          <w:sz w:val="24"/>
+          <w:szCs w:val="24"/>
+        </w:rPr>
+        <w:t>3001825</w:t>
+      </w:r>
+    </w:p>
+    <w:p>
+      <w:pPr>
         <w:jc w:val="center"/>
         <w:rPr>
           <w:b/>
@@ -12,30 +53,42 @@
           <w:szCs w:val="44"/>
         </w:rPr>
       </w:pPr>
-      <w:r>
+    </w:p>
+    <w:p>
+      <w:pPr>
+        <w:jc w:val="center"/>
         <w:rPr>
           <w:b/>
           <w:bCs/>
           <w:sz w:val="44"/>
           <w:szCs w:val="44"/>
         </w:rPr>
-        <w:t>THE EXTREME BOAT GAME</w:t>
-      </w:r>
-    </w:p>
-    <w:p>
-      <w:pPr>
-        <w:jc w:val="right"/>
+      </w:pPr>
+      <w:r>
         <w:rPr>
           <w:b/>
           <w:bCs/>
           <w:sz w:val="44"/>
           <w:szCs w:val="44"/>
         </w:rPr>
-      </w:pPr>
-      <w:r>
-        <w:rPr>
-          <w:b/>
-          <w:bCs/>
+        <w:t>THE EXTREME BOAT GAME</w:t>
+      </w:r>
+    </w:p>
+    <w:p>
+      <w:pPr>
+        <w:jc w:val="right"/>
+        <w:rPr>
+          <w:b/>
+          <w:bCs/>
+          <w:sz w:val="44"/>
+          <w:szCs w:val="44"/>
+        </w:rPr>
+      </w:pPr>
+      <w:r>
+        <w:rPr>
+          <w:b/>
+          <w:bCs/>
+          <w:noProof/>
           <w:sz w:val="44"/>
           <w:szCs w:val="44"/>
         </w:rPr>
@@ -217,6 +270,7 @@
         <w:rPr>
           <w:noProof/>
         </w:rPr>
+        <w:lastRenderedPageBreak/>
         <w:drawing>
           <wp:inline distT="0" distB="0" distL="0" distR="0" wp14:anchorId="0C595134" wp14:editId="27B736B5">
             <wp:extent cx="4848225" cy="2049000"/>
@@ -371,6 +425,7 @@
         <w:rPr>
           <w:noProof/>
         </w:rPr>
+        <w:lastRenderedPageBreak/>
         <w:drawing>
           <wp:inline distT="0" distB="0" distL="0" distR="0" wp14:anchorId="5FB0804E" wp14:editId="0CA3062F">
             <wp:extent cx="5724525" cy="3648075"/>
@@ -421,6 +476,125 @@
         </w:drawing>
       </w:r>
     </w:p>
+    <w:p/>
+    <w:p>
+      <w:pPr>
+        <w:rPr>
+          <w:b/>
+          <w:bCs/>
+        </w:rPr>
+      </w:pPr>
+      <w:r>
+        <w:rPr>
+          <w:b/>
+          <w:bCs/>
+        </w:rPr>
+        <w:t>GitHub</w:t>
+      </w:r>
+    </w:p>
+    <w:p>
+      <w:r>
+        <w:t>https://github.com/aluiziod/GameDevelopment_Repository</w:t>
+      </w:r>
+    </w:p>
+    <w:p>
+      <w:pPr>
+        <w:rPr>
+          <w:b/>
+          <w:bCs/>
+        </w:rPr>
+      </w:pPr>
+    </w:p>
+    <w:p>
+      <w:pPr>
+        <w:rPr>
+          <w:b/>
+          <w:bCs/>
+        </w:rPr>
+      </w:pPr>
+      <w:r>
+        <w:rPr>
+          <w:b/>
+          <w:bCs/>
+        </w:rPr>
+        <w:t>Video Link on OneDrive</w:t>
+      </w:r>
+    </w:p>
+    <w:p>
+      <w:hyperlink r:id="rId9" w:history="1">
+        <w:r>
+          <w:rPr>
+            <w:rStyle w:val="Hyperlink"/>
+          </w:rPr>
+          <w:t>Aluizio_Diniz_3001825_</w:t>
+        </w:r>
+        <w:r>
+          <w:rPr>
+            <w:rStyle w:val="Hyperlink"/>
+          </w:rPr>
+          <w:t>T</w:t>
+        </w:r>
+        <w:r>
+          <w:rPr>
+            <w:rStyle w:val="Hyperlink"/>
+          </w:rPr>
+          <w:t>railler.mp4</w:t>
+        </w:r>
+      </w:hyperlink>
+    </w:p>
+    <w:p/>
+    <w:p>
+      <w:pPr>
+        <w:rPr>
+          <w:b/>
+          <w:bCs/>
+        </w:rPr>
+      </w:pPr>
+      <w:r>
+        <w:rPr>
+          <w:b/>
+          <w:bCs/>
+        </w:rPr>
+        <w:t>Download Project link:</w:t>
+      </w:r>
+    </w:p>
+    <w:p>
+      <w:pPr>
+        <w:rPr>
+          <w:b/>
+          <w:bCs/>
+        </w:rPr>
+      </w:pPr>
+      <w:hyperlink r:id="rId10" w:history="1">
+        <w:r>
+          <w:rPr>
+            <w:rStyle w:val="Hyperlink"/>
+          </w:rPr>
+          <w:t>GameDevelopment_R</w:t>
+        </w:r>
+        <w:r>
+          <w:rPr>
+            <w:rStyle w:val="Hyperlink"/>
+          </w:rPr>
+          <w:t>e</w:t>
+        </w:r>
+        <w:r>
+          <w:rPr>
+            <w:rStyle w:val="Hyperlink"/>
+          </w:rPr>
+          <w:t>pository.zip</w:t>
+        </w:r>
+      </w:hyperlink>
+      <w:r>
+        <w:rPr>
+          <w:b/>
+          <w:bCs/>
+        </w:rPr>
+        <w:br/>
+      </w:r>
+    </w:p>
+    <w:p/>
+    <w:p/>
     <w:sectPr>
       <w:pgSz w:w="11906" w:h="16838"/>
       <w:pgMar w:top="1440" w:right="1440" w:bottom="1440" w:left="1440" w:header="708" w:footer="708" w:gutter="0"/>
@@ -859,6 +1033,30 @@
     <w:semiHidden/>
     <w:unhideWhenUsed/>
   </w:style>
+  <w:style w:type="character" w:styleId="Hyperlink">
+    <w:name w:val="Hyperlink"/>
+    <w:basedOn w:val="DefaultParagraphFont"/>
+    <w:uiPriority w:val="99"/>
+    <w:semiHidden/>
+    <w:unhideWhenUsed/>
+    <w:rsid w:val="002225F5"/>
+    <w:rPr>
+      <w:color w:val="0000FF"/>
+      <w:u w:val="single"/>
+    </w:rPr>
+  </w:style>
+  <w:style w:type="character" w:styleId="FollowedHyperlink">
+    <w:name w:val="FollowedHyperlink"/>
+    <w:basedOn w:val="DefaultParagraphFont"/>
+    <w:uiPriority w:val="99"/>
+    <w:semiHidden/>
+    <w:unhideWhenUsed/>
+    <w:rsid w:val="002225F5"/>
+    <w:rPr>
+      <w:color w:val="954F72" w:themeColor="followedHyperlink"/>
+      <w:u w:val="single"/>
+    </w:rPr>
+  </w:style>
 </w:styles>
 </file>
 

</xml_diff>